<commit_message>
ajutes no front e logicas referentes a login e cadastro
</commit_message>
<xml_diff>
--- a/ata_01.docx
+++ b/ata_01.docx
@@ -214,7 +214,7 @@
           <w:rFonts w:eastAsia="Calibri" w:cs="Calibri" w:ascii="Calibri" w:hAnsi="Calibri"/>
           <w:b/>
         </w:rPr>
-        <w:t>Participantes: Vinicios Luiz Rezende, Vinicios Luiz Rezende, Guilherme Marlon Brito do Carmo, Gustavo Queiroz de Souza Azevedo, Bruno Prospero de Sousa, Guilherme Marlon Brito do Carmo, Lucas lau silveira, DAVI DIAS FERNANDES VIEIRA, KLEBER OLIVEIRA.</w:t>
+        <w:t>Participantes: Vinicios Luiz Rezende, Vinicios Luiz Rezende, Guilherme Marlon Brito do Carmo, Gustavo Queiroz de Souza Azevedo, Bruno Prospero de Sousa, Guilherme Marlon Brito do Carmo, Lucas lau silveira, Dsvi Dias Fernandes Vieira, Kleber Oliveira, Ricardo Martins de S Santos, Victor coeelho Rodriges, Euclides Martins de Souza Santos .</w:t>
       </w:r>
     </w:p>
     <w:p>
@@ -233,9 +233,9 @@
           <mc:Choice Requires="wps">
             <w:drawing>
               <wp:inline distT="0" distB="0" distL="0" distR="0">
-                <wp:extent cx="5401310" cy="20320"/>
+                <wp:extent cx="5402580" cy="21590"/>
                 <wp:effectExtent l="0" t="0" r="0" b="0"/>
-                <wp:docPr id="1" name="Rectangle 1"/>
+                <wp:docPr id="1" name="Forma1"/>
                 <a:graphic xmlns:a="http://schemas.openxmlformats.org/drawingml/2006/main">
                   <a:graphicData uri="http://schemas.microsoft.com/office/word/2010/wordprocessingShape">
                     <wps:wsp>
@@ -243,7 +243,7 @@
                       <wps:spPr>
                         <a:xfrm>
                           <a:off x="0" y="0"/>
-                          <a:ext cx="5400720" cy="19800"/>
+                          <a:ext cx="5401800" cy="20880"/>
                         </a:xfrm>
                         <a:prstGeom prst="rect">
                           <a:avLst/>
@@ -273,7 +273,7 @@
           </mc:Choice>
           <mc:Fallback>
             <w:pict>
-              <v:rect id="shape_0" ID="Rectangle 1" fillcolor="#a0a0a0" stroked="f" style="position:absolute;margin-left:0pt;margin-top:-1.6pt;width:425.2pt;height:1.5pt;mso-wrap-style:none;v-text-anchor:middle;mso-position-vertical:top">
+              <v:rect id="shape_0" ID="Forma1" fillcolor="#a0a0a0" stroked="f" style="position:absolute;margin-left:0pt;margin-top:-1.7pt;width:425.3pt;height:1.6pt;mso-wrap-style:none;v-text-anchor:middle;mso-position-vertical:top">
                 <v:fill o:detectmouseclick="t" type="solid" color2="#5f5f5f"/>
                 <v:stroke color="#3465a4" joinstyle="round" endcap="flat"/>
                 <w10:wrap type="square"/>
@@ -395,7 +395,9 @@
         </w:rPr>
       </w:pPr>
       <w:r>
-        <w:rPr/>
+        <w:rPr>
+          <w:rFonts w:eastAsia="Calibri" w:cs="Calibri" w:ascii="Calibri" w:hAnsi="Calibri"/>
+        </w:rPr>
       </w:r>
     </w:p>
     <w:p>
@@ -514,14 +516,7 @@
           <w:rFonts w:eastAsia="Calibri" w:cs="Calibri" w:ascii="Calibri" w:hAnsi="Calibri"/>
           <w:b/>
         </w:rPr>
-        <w:t>Software</w:t>
-      </w:r>
-      <w:r>
-        <w:rPr>
-          <w:rFonts w:eastAsia="Calibri" w:cs="Calibri" w:ascii="Calibri" w:hAnsi="Calibri"/>
-          <w:b/>
-        </w:rPr>
-        <w:t xml:space="preserve">” afim de suprir as necessidade de nossos clientes e parceiros.  </w:t>
+        <w:t xml:space="preserve">Software” afim de suprir as necessidade de nossos clientes e parceiros.  </w:t>
       </w:r>
     </w:p>
     <w:p>
@@ -571,23 +566,7 @@
           <w:b/>
           <w:bCs/>
         </w:rPr>
-        <w:t>As tecnologias a serem usadas nesses desenvolvimento</w:t>
-      </w:r>
-      <w:r>
-        <w:rPr>
-          <w:rFonts w:eastAsia="Calibri" w:cs="Calibri" w:ascii="Calibri" w:hAnsi="Calibri"/>
-          <w:b/>
-          <w:bCs/>
-        </w:rPr>
-        <w:t>s</w:t>
-      </w:r>
-      <w:r>
-        <w:rPr>
-          <w:rFonts w:eastAsia="Calibri" w:cs="Calibri" w:ascii="Calibri" w:hAnsi="Calibri"/>
-          <w:b/>
-          <w:bCs/>
-        </w:rPr>
-        <w:t xml:space="preserve"> serão: HTML5, CSS3, PHP, MYSQL.</w:t>
+        <w:t>As tecnologias a serem usadas nesses desenvolvimentos serão: HTML5, CSS3, PHP, MYSQL.</w:t>
       </w:r>
     </w:p>
     <w:p>
@@ -761,7 +740,7 @@
     <w:sectPr>
       <w:type w:val="continuous"/>
       <w:pgSz w:w="11906" w:h="16838"/>
-      <w:pgMar w:left="1701" w:right="1701" w:header="850" w:top="907" w:footer="0" w:bottom="567" w:gutter="0"/>
+      <w:pgMar w:left="1701" w:right="1701" w:header="850" w:top="907" w:footer="0" w:bottom="57" w:gutter="0"/>
       <w:cols w:num="3" w:equalWidth="false" w:sep="false">
         <w:col w:w="2474" w:space="720"/>
         <w:col w:w="2114" w:space="720"/>

</xml_diff>